<commit_message>
delete "ngach", insert "dian_tkt"
</commit_message>
<xml_diff>
--- a/static/media/1.qd_giam_sat_ktr.docx
+++ b/static/media/1.qd_giam_sat_ktr.docx
@@ -1,6 +1,6 @@
 
 <file path=word/document.xml><?xml version="1.0" encoding="utf-8"?>
-<w:document xmlns:wpc="http://schemas.microsoft.com/office/word/2010/wordprocessingCanvas" xmlns:cx="http://schemas.microsoft.com/office/drawing/2014/chartex" xmlns:mc="http://schemas.openxmlformats.org/markup-compatibility/2006" xmlns:o="urn:schemas-microsoft-com:office:office" xmlns:r="http://schemas.openxmlformats.org/officeDocument/2006/relationships" xmlns:m="http://schemas.openxmlformats.org/officeDocument/2006/math" xmlns:v="urn:schemas-microsoft-com:vml" xmlns:wp14="http://schemas.microsoft.com/office/word/2010/wordprocessingDrawing" xmlns:wp="http://schemas.openxmlformats.org/drawingml/2006/wordprocessingDrawing" xmlns:w10="urn:schemas-microsoft-com:office:word" xmlns:w="http://schemas.openxmlformats.org/wordprocessingml/2006/main" xmlns:w14="http://schemas.microsoft.com/office/word/2010/wordml" xmlns:w15="http://schemas.microsoft.com/office/word/2012/wordml" xmlns:w16se="http://schemas.microsoft.com/office/word/2015/wordml/symex" xmlns:wpg="http://schemas.microsoft.com/office/word/2010/wordprocessingGroup" xmlns:wpi="http://schemas.microsoft.com/office/word/2010/wordprocessingInk" xmlns:wne="http://schemas.microsoft.com/office/word/2006/wordml" xmlns:wps="http://schemas.microsoft.com/office/word/2010/wordprocessingShape" mc:Ignorable="w14 w15 w16se wp14">
+<w:document xmlns:wpc="http://schemas.microsoft.com/office/word/2010/wordprocessingCanvas" xmlns:cx="http://schemas.microsoft.com/office/drawing/2014/chartex" xmlns:cx1="http://schemas.microsoft.com/office/drawing/2015/9/8/chartex" xmlns:mc="http://schemas.openxmlformats.org/markup-compatibility/2006" xmlns:o="urn:schemas-microsoft-com:office:office" xmlns:r="http://schemas.openxmlformats.org/officeDocument/2006/relationships" xmlns:m="http://schemas.openxmlformats.org/officeDocument/2006/math" xmlns:v="urn:schemas-microsoft-com:vml" xmlns:wp14="http://schemas.microsoft.com/office/word/2010/wordprocessingDrawing" xmlns:wp="http://schemas.openxmlformats.org/drawingml/2006/wordprocessingDrawing" xmlns:w10="urn:schemas-microsoft-com:office:word" xmlns:w="http://schemas.openxmlformats.org/wordprocessingml/2006/main" xmlns:w14="http://schemas.microsoft.com/office/word/2010/wordml" xmlns:w15="http://schemas.microsoft.com/office/word/2012/wordml" xmlns:w16se="http://schemas.microsoft.com/office/word/2015/wordml/symex" xmlns:wpg="http://schemas.microsoft.com/office/word/2010/wordprocessingGroup" xmlns:wpi="http://schemas.microsoft.com/office/word/2010/wordprocessingInk" xmlns:wne="http://schemas.microsoft.com/office/word/2006/wordml" xmlns:wps="http://schemas.microsoft.com/office/word/2010/wordprocessingShape" mc:Ignorable="w14 w15 w16se wp14">
   <w:body>
     <w:p>
       <w:pPr>
@@ -219,7 +219,7 @@
               </wp:anchor>
             </w:drawing>
           </mc:Choice>
-          <mc:Fallback xmlns:w16sdtdh="http://schemas.microsoft.com/office/word/2020/wordml/sdtdatahash" xmlns:w16="http://schemas.microsoft.com/office/word/2018/wordml" xmlns:w16cid="http://schemas.microsoft.com/office/word/2016/wordml/cid" xmlns:w16cex="http://schemas.microsoft.com/office/word/2018/wordml/cex" xmlns:am3d="http://schemas.microsoft.com/office/drawing/2017/model3d" xmlns:aink="http://schemas.microsoft.com/office/drawing/2016/ink" xmlns:cx8="http://schemas.microsoft.com/office/drawing/2016/5/14/chartex" xmlns:cx7="http://schemas.microsoft.com/office/drawing/2016/5/13/chartex" xmlns:cx6="http://schemas.microsoft.com/office/drawing/2016/5/12/chartex" xmlns:cx5="http://schemas.microsoft.com/office/drawing/2016/5/11/chartex" xmlns:cx4="http://schemas.microsoft.com/office/drawing/2016/5/10/chartex" xmlns:cx3="http://schemas.microsoft.com/office/drawing/2016/5/9/chartex" xmlns:cx2="http://schemas.microsoft.com/office/drawing/2015/10/21/chartex" xmlns:cx1="http://schemas.microsoft.com/office/drawing/2015/9/8/chartex">
+          <mc:Fallback xmlns:cx2="http://schemas.microsoft.com/office/drawing/2015/10/21/chartex" xmlns:cx3="http://schemas.microsoft.com/office/drawing/2016/5/9/chartex" xmlns:cx4="http://schemas.microsoft.com/office/drawing/2016/5/10/chartex" xmlns:cx5="http://schemas.microsoft.com/office/drawing/2016/5/11/chartex" xmlns:cx6="http://schemas.microsoft.com/office/drawing/2016/5/12/chartex" xmlns:cx7="http://schemas.microsoft.com/office/drawing/2016/5/13/chartex" xmlns:cx8="http://schemas.microsoft.com/office/drawing/2016/5/14/chartex" xmlns:aink="http://schemas.microsoft.com/office/drawing/2016/ink" xmlns:am3d="http://schemas.microsoft.com/office/drawing/2017/model3d" xmlns:w16cex="http://schemas.microsoft.com/office/word/2018/wordml/cex" xmlns:w16cid="http://schemas.microsoft.com/office/word/2016/wordml/cid" xmlns:w16="http://schemas.microsoft.com/office/word/2018/wordml" xmlns:w16sdtdh="http://schemas.microsoft.com/office/word/2020/wordml/sdtdatahash">
             <w:pict>
               <v:line w14:anchorId="5DE80109" id="Line 12" o:spid="_x0000_s1026" style="position:absolute;z-index:251656192;visibility:visible;mso-wrap-style:square;mso-width-percent:0;mso-height-percent:0;mso-wrap-distance-left:9pt;mso-wrap-distance-top:0;mso-wrap-distance-right:9pt;mso-wrap-distance-bottom:0;mso-position-horizontal:absolute;mso-position-horizontal-relative:text;mso-position-vertical:absolute;mso-position-vertical-relative:text;mso-width-percent:0;mso-height-percent:0;mso-width-relative:page;mso-height-relative:page" from="56.85pt,.45pt" to="119.85pt,.45pt" o:gfxdata="UEsDBBQABgAIAAAAIQC2gziS/gAAAOEBAAATAAAAW0NvbnRlbnRfVHlwZXNdLnhtbJSRQU7DMBBF&#10;90jcwfIWJU67QAgl6YK0S0CoHGBkTxKLZGx5TGhvj5O2G0SRWNoz/78nu9wcxkFMGNg6quQqL6RA&#10;0s5Y6ir5vt9lD1JwBDIwOMJKHpHlpr69KfdHjyxSmriSfYz+USnWPY7AufNIadK6MEJMx9ApD/oD&#10;OlTrorhX2lFEilmcO2RdNtjC5xDF9pCuTyYBB5bi6bQ4syoJ3g9WQ0ymaiLzg5KdCXlKLjvcW893&#10;SUOqXwnz5DrgnHtJTxOsQfEKIT7DmDSUCaxw7Rqn8787ZsmRM9e2VmPeBN4uqYvTtW7jvijg9N/y&#10;JsXecLq0q+WD6m8AAAD//wMAUEsDBBQABgAIAAAAIQA4/SH/1gAAAJQBAAALAAAAX3JlbHMvLnJl&#10;bHOkkMFqwzAMhu+DvYPRfXGawxijTi+j0GvpHsDYimMaW0Yy2fr2M4PBMnrbUb/Q94l/f/hMi1qR&#10;JVI2sOt6UJgd+ZiDgffL8ekFlFSbvV0oo4EbChzGx4f9GRdb25HMsYhqlCwG5lrLq9biZkxWOiqY&#10;22YiTra2kYMu1l1tQD30/bPm3wwYN0x18gb45AdQl1tp5j/sFB2T0FQ7R0nTNEV3j6o9feQzro1i&#10;OWA14Fm+Q8a1a8+Bvu/d/dMb2JY5uiPbhG/ktn4cqGU/er3pcvwCAAD//wMAUEsDBBQABgAIAAAA&#10;IQDDX3qRvwEAAGkDAAAOAAAAZHJzL2Uyb0RvYy54bWysU01vGyEQvVfKf0Dc411bTZWuvM7BaXJx&#10;WktJf8AY2F1UYBBg7/rfd8AfTdtb1T0gYGbevPeGXT5M1rCDClGja/l8VnOmnECpXd/y729Pt/ec&#10;xQROgkGnWn5UkT+sbj4sR9+oBQ5opAqMQFxsRt/yISXfVFUUg7IQZ+iVo2CHwUKiY+grGWAkdGuq&#10;RV1/qkYM0gcUKka6fTwF+argd50S6VvXRZWYaTlxS2UNZd3ltVotoekD+EGLMw34BxYWtKOmV6hH&#10;SMD2Qf8FZbUIGLFLM4G2wq7TQhUNpGZe/6HmdQCvihYyJ/qrTfH/wYqvh21gWrb8I2cOLI1oo51i&#10;80W2ZvSxoYy124YsTkzu1W9Q/IjM4XoA16tC8e3oqW6eK6rfSvIhemqwG19QUg7sExafpi7YDEkO&#10;sKmM43gdh5oSE3R5X5MlNDRxCVXQXOp8iOlZoWV503JDnAsuHDYxZR7QXFJyG4dP2pgybOPY2PLP&#10;d4u7UhDRaJmDOS2Gfrc2gR0gP5fyFVEUeZ8WcO9kARsUyC/nfQJtTntqbtzZiyz/ZOQO5XEbLh7R&#10;PAvL89vLD+b9uVT/+kNWPwEAAP//AwBQSwMEFAAGAAgAAAAhAC4q4J/YAAAABQEAAA8AAABkcnMv&#10;ZG93bnJldi54bWxMjsFOwzAQRO9I/IO1SFwq6jSRoA1xKgTkxoVCxXUbL0lEvE5jtw18PdsTHJ9m&#10;NPOK9eR6daQxdJ4NLOYJKOLa244bA+9v1c0SVIjIFnvPZOCbAqzLy4sCc+tP/ErHTWyUjHDI0UAb&#10;45BrHeqWHIa5H4gl+/Sjwyg4NtqOeJJx1+s0SW61w47locWBHluqvzYHZyBUW9pXP7N6lnxkjad0&#10;//TyjMZcX00P96AiTfGvDGd9UYdSnHb+wDaoXniR3UnVwAqUxGm2EtydUZeF/m9f/gIAAP//AwBQ&#10;SwECLQAUAAYACAAAACEAtoM4kv4AAADhAQAAEwAAAAAAAAAAAAAAAAAAAAAAW0NvbnRlbnRfVHlw&#10;ZXNdLnhtbFBLAQItABQABgAIAAAAIQA4/SH/1gAAAJQBAAALAAAAAAAAAAAAAAAAAC8BAABfcmVs&#10;cy8ucmVsc1BLAQItABQABgAIAAAAIQDDX3qRvwEAAGkDAAAOAAAAAAAAAAAAAAAAAC4CAABkcnMv&#10;ZTJvRG9jLnhtbFBLAQItABQABgAIAAAAIQAuKuCf2AAAAAUBAAAPAAAAAAAAAAAAAAAAABkEAABk&#10;cnMvZG93bnJldi54bWxQSwUGAAAAAAQABADzAAAAHgUAAAAA&#10;"/>
             </w:pict>
@@ -293,7 +293,7 @@
               </wp:anchor>
             </w:drawing>
           </mc:Choice>
-          <mc:Fallback xmlns:w16sdtdh="http://schemas.microsoft.com/office/word/2020/wordml/sdtdatahash" xmlns:w16="http://schemas.microsoft.com/office/word/2018/wordml" xmlns:w16cid="http://schemas.microsoft.com/office/word/2016/wordml/cid" xmlns:w16cex="http://schemas.microsoft.com/office/word/2018/wordml/cex" xmlns:am3d="http://schemas.microsoft.com/office/drawing/2017/model3d" xmlns:aink="http://schemas.microsoft.com/office/drawing/2016/ink" xmlns:cx8="http://schemas.microsoft.com/office/drawing/2016/5/14/chartex" xmlns:cx7="http://schemas.microsoft.com/office/drawing/2016/5/13/chartex" xmlns:cx6="http://schemas.microsoft.com/office/drawing/2016/5/12/chartex" xmlns:cx5="http://schemas.microsoft.com/office/drawing/2016/5/11/chartex" xmlns:cx4="http://schemas.microsoft.com/office/drawing/2016/5/10/chartex" xmlns:cx3="http://schemas.microsoft.com/office/drawing/2016/5/9/chartex" xmlns:cx2="http://schemas.microsoft.com/office/drawing/2015/10/21/chartex" xmlns:cx1="http://schemas.microsoft.com/office/drawing/2015/9/8/chartex">
+          <mc:Fallback xmlns:cx2="http://schemas.microsoft.com/office/drawing/2015/10/21/chartex" xmlns:cx3="http://schemas.microsoft.com/office/drawing/2016/5/9/chartex" xmlns:cx4="http://schemas.microsoft.com/office/drawing/2016/5/10/chartex" xmlns:cx5="http://schemas.microsoft.com/office/drawing/2016/5/11/chartex" xmlns:cx6="http://schemas.microsoft.com/office/drawing/2016/5/12/chartex" xmlns:cx7="http://schemas.microsoft.com/office/drawing/2016/5/13/chartex" xmlns:cx8="http://schemas.microsoft.com/office/drawing/2016/5/14/chartex" xmlns:aink="http://schemas.microsoft.com/office/drawing/2016/ink" xmlns:am3d="http://schemas.microsoft.com/office/drawing/2017/model3d" xmlns:w16cex="http://schemas.microsoft.com/office/word/2018/wordml/cex" xmlns:w16cid="http://schemas.microsoft.com/office/word/2016/wordml/cid" xmlns:w16="http://schemas.microsoft.com/office/word/2018/wordml" xmlns:w16sdtdh="http://schemas.microsoft.com/office/word/2020/wordml/sdtdatahash">
             <w:pict>
               <v:line w14:anchorId="1435AD9A" id="Line 14" o:spid="_x0000_s1026" style="position:absolute;z-index:251658240;visibility:visible;mso-wrap-style:square;mso-width-percent:0;mso-height-percent:0;mso-wrap-distance-left:9pt;mso-wrap-distance-top:0;mso-wrap-distance-right:9pt;mso-wrap-distance-bottom:0;mso-position-horizontal:absolute;mso-position-horizontal-relative:text;mso-position-vertical:absolute;mso-position-vertical-relative:text;mso-width-percent:0;mso-height-percent:0;mso-width-relative:page;mso-height-relative:page" from="270.6pt,2.15pt" to="432.6pt,2.15pt" o:gfxdata="UEsDBBQABgAIAAAAIQC2gziS/gAAAOEBAAATAAAAW0NvbnRlbnRfVHlwZXNdLnhtbJSRQU7DMBBF&#10;90jcwfIWJU67QAgl6YK0S0CoHGBkTxKLZGx5TGhvj5O2G0SRWNoz/78nu9wcxkFMGNg6quQqL6RA&#10;0s5Y6ir5vt9lD1JwBDIwOMJKHpHlpr69KfdHjyxSmriSfYz+USnWPY7AufNIadK6MEJMx9ApD/oD&#10;OlTrorhX2lFEilmcO2RdNtjC5xDF9pCuTyYBB5bi6bQ4syoJ3g9WQ0ymaiLzg5KdCXlKLjvcW893&#10;SUOqXwnz5DrgnHtJTxOsQfEKIT7DmDSUCaxw7Rqn8787ZsmRM9e2VmPeBN4uqYvTtW7jvijg9N/y&#10;JsXecLq0q+WD6m8AAAD//wMAUEsDBBQABgAIAAAAIQA4/SH/1gAAAJQBAAALAAAAX3JlbHMvLnJl&#10;bHOkkMFqwzAMhu+DvYPRfXGawxijTi+j0GvpHsDYimMaW0Yy2fr2M4PBMnrbUb/Q94l/f/hMi1qR&#10;JVI2sOt6UJgd+ZiDgffL8ekFlFSbvV0oo4EbChzGx4f9GRdb25HMsYhqlCwG5lrLq9biZkxWOiqY&#10;22YiTra2kYMu1l1tQD30/bPm3wwYN0x18gb45AdQl1tp5j/sFB2T0FQ7R0nTNEV3j6o9feQzro1i&#10;OWA14Fm+Q8a1a8+Bvu/d/dMb2JY5uiPbhG/ktn4cqGU/er3pcvwCAAD//wMAUEsDBBQABgAIAAAA&#10;IQCRxv7HwQEAAGoDAAAOAAAAZHJzL2Uyb0RvYy54bWysU02P2yAQvVfqf0DcGzvpph9WnD1ku72k&#10;baTd/oAJYBsVGAQkdv59B/LRbXur6gMCZubNe2/w6n6yhh1ViBpdy+ezmjPlBErt+pZ/f35884Gz&#10;mMBJMOhUy08q8vv161er0TdqgQMaqQIjEBeb0bd8SMk3VRXFoCzEGXrlKNhhsJDoGPpKBhgJ3Zpq&#10;UdfvqhGD9AGFipFuH85Bvi74XadE+tZ1USVmWk7cUllDWfd5rdYraPoAftDiQgP+gYUF7ajpDeoB&#10;ErBD0H9BWS0CRuzSTKCtsOu0UEUDqZnXf6h5GsCrooXMif5mU/x/sOLrcReYli1/y5kDSyPaaqfY&#10;/C5bM/rYUMbG7UIWJyb35LcofkTmcDOA61Wh+HzyVDfPFdVvJfkQPTXYj19QUg4cEhafpi7YDEkO&#10;sKmM43Qbh5oSE3S5qJfv72qamrjGKmiuhT7E9FmhZXnTckOkCzActzFlItBcU3Ifh4/amDJt49jY&#10;8o/LxbIURDRa5mBOi6Hfb0xgR8jvpXxFFUVepgU8OFnABgXy02WfQJvznpobdzEj6z87uUd52oWr&#10;STTQwvLy+PKLeXku1b9+kfVPAAAA//8DAFBLAwQUAAYACAAAACEAHSREF9sAAAAHAQAADwAAAGRy&#10;cy9kb3ducmV2LnhtbEyOTU/DMBBE70j8B2uRuFTUafqhKsSpEJAbFwqI6zZekoh4ncZuG/j1LL3A&#10;8WlGMy/fjK5TRxpC69nAbJqAIq68bbk28PpS3qxBhYhssfNMBr4owKa4vMgxs/7Ez3TcxlrJCIcM&#10;DTQx9pnWoWrIYZj6nliyDz84jIJDre2AJxl3nU6TZKUdtiwPDfZ031D1uT04A6F8o335Pakmyfu8&#10;9pTuH54e0Zjrq/HuFlSkMf6V4Vdf1KEQp50/sA2qM7BczFKpGljMQUm+Xi2Fd2fWRa7/+xc/AAAA&#10;//8DAFBLAQItABQABgAIAAAAIQC2gziS/gAAAOEBAAATAAAAAAAAAAAAAAAAAAAAAABbQ29udGVu&#10;dF9UeXBlc10ueG1sUEsBAi0AFAAGAAgAAAAhADj9If/WAAAAlAEAAAsAAAAAAAAAAAAAAAAALwEA&#10;AF9yZWxzLy5yZWxzUEsBAi0AFAAGAAgAAAAhAJHG/sfBAQAAagMAAA4AAAAAAAAAAAAAAAAALgIA&#10;AGRycy9lMm9Eb2MueG1sUEsBAi0AFAAGAAgAAAAhAB0kRBfbAAAABwEAAA8AAAAAAAAAAAAAAAAA&#10;GwQAAGRycy9kb3ducmV2LnhtbFBLBQYAAAAABAAEAPMAAAAjBQAAAAA=&#10;"/>
             </w:pict>
@@ -367,7 +367,7 @@
               </wp:anchor>
             </w:drawing>
           </mc:Choice>
-          <mc:Fallback xmlns:w16sdtdh="http://schemas.microsoft.com/office/word/2020/wordml/sdtdatahash" xmlns:w16="http://schemas.microsoft.com/office/word/2018/wordml" xmlns:w16cid="http://schemas.microsoft.com/office/word/2016/wordml/cid" xmlns:w16cex="http://schemas.microsoft.com/office/word/2018/wordml/cex" xmlns:am3d="http://schemas.microsoft.com/office/drawing/2017/model3d" xmlns:aink="http://schemas.microsoft.com/office/drawing/2016/ink" xmlns:cx8="http://schemas.microsoft.com/office/drawing/2016/5/14/chartex" xmlns:cx7="http://schemas.microsoft.com/office/drawing/2016/5/13/chartex" xmlns:cx6="http://schemas.microsoft.com/office/drawing/2016/5/12/chartex" xmlns:cx5="http://schemas.microsoft.com/office/drawing/2016/5/11/chartex" xmlns:cx4="http://schemas.microsoft.com/office/drawing/2016/5/10/chartex" xmlns:cx3="http://schemas.microsoft.com/office/drawing/2016/5/9/chartex" xmlns:cx2="http://schemas.microsoft.com/office/drawing/2015/10/21/chartex" xmlns:cx1="http://schemas.microsoft.com/office/drawing/2015/9/8/chartex">
+          <mc:Fallback xmlns:cx2="http://schemas.microsoft.com/office/drawing/2015/10/21/chartex" xmlns:cx3="http://schemas.microsoft.com/office/drawing/2016/5/9/chartex" xmlns:cx4="http://schemas.microsoft.com/office/drawing/2016/5/10/chartex" xmlns:cx5="http://schemas.microsoft.com/office/drawing/2016/5/11/chartex" xmlns:cx6="http://schemas.microsoft.com/office/drawing/2016/5/12/chartex" xmlns:cx7="http://schemas.microsoft.com/office/drawing/2016/5/13/chartex" xmlns:cx8="http://schemas.microsoft.com/office/drawing/2016/5/14/chartex" xmlns:aink="http://schemas.microsoft.com/office/drawing/2016/ink" xmlns:am3d="http://schemas.microsoft.com/office/drawing/2017/model3d" xmlns:w16cex="http://schemas.microsoft.com/office/word/2018/wordml/cex" xmlns:w16cid="http://schemas.microsoft.com/office/word/2016/wordml/cid" xmlns:w16="http://schemas.microsoft.com/office/word/2018/wordml" xmlns:w16sdtdh="http://schemas.microsoft.com/office/word/2020/wordml/sdtdatahash">
             <w:pict>
               <v:line w14:anchorId="3F119ACA" id="Line 13" o:spid="_x0000_s1026" style="position:absolute;z-index:251657216;visibility:visible;mso-wrap-style:square;mso-width-percent:0;mso-height-percent:0;mso-wrap-distance-left:9pt;mso-wrap-distance-top:0;mso-wrap-distance-right:9pt;mso-wrap-distance-bottom:0;mso-position-horizontal:absolute;mso-position-horizontal-relative:text;mso-position-vertical:absolute;mso-position-vertical-relative:text;mso-width-percent:0;mso-height-percent:0;mso-width-relative:page;mso-height-relative:page" from="34.65pt,1.9pt" to="34.65pt,1.9pt" o:gfxdata="UEsDBBQABgAIAAAAIQC2gziS/gAAAOEBAAATAAAAW0NvbnRlbnRfVHlwZXNdLnhtbJSRQU7DMBBF&#10;90jcwfIWJU67QAgl6YK0S0CoHGBkTxKLZGx5TGhvj5O2G0SRWNoz/78nu9wcxkFMGNg6quQqL6RA&#10;0s5Y6ir5vt9lD1JwBDIwOMJKHpHlpr69KfdHjyxSmriSfYz+USnWPY7AufNIadK6MEJMx9ApD/oD&#10;OlTrorhX2lFEilmcO2RdNtjC5xDF9pCuTyYBB5bi6bQ4syoJ3g9WQ0ymaiLzg5KdCXlKLjvcW893&#10;SUOqXwnz5DrgnHtJTxOsQfEKIT7DmDSUCaxw7Rqn8787ZsmRM9e2VmPeBN4uqYvTtW7jvijg9N/y&#10;JsXecLq0q+WD6m8AAAD//wMAUEsDBBQABgAIAAAAIQA4/SH/1gAAAJQBAAALAAAAX3JlbHMvLnJl&#10;bHOkkMFqwzAMhu+DvYPRfXGawxijTi+j0GvpHsDYimMaW0Yy2fr2M4PBMnrbUb/Q94l/f/hMi1qR&#10;JVI2sOt6UJgd+ZiDgffL8ekFlFSbvV0oo4EbChzGx4f9GRdb25HMsYhqlCwG5lrLq9biZkxWOiqY&#10;22YiTra2kYMu1l1tQD30/bPm3wwYN0x18gb45AdQl1tp5j/sFB2T0FQ7R0nTNEV3j6o9feQzro1i&#10;OWA14Fm+Q8a1a8+Bvu/d/dMb2JY5uiPbhG/ktn4cqGU/er3pcvwCAAD//wMAUEsDBBQABgAIAAAA&#10;IQCIBLLyuQEAAGQDAAAOAAAAZHJzL2Uyb0RvYy54bWysU02P2yAQvVfqf0DcG5JUW7VWnD1ku72k&#10;baTd/oAJYBsVGAQkdv59B/Kx2/ZW1QcEzMyb997g1f3kLDvqmAz6li9mc860l6iM71v+4/nx3UfO&#10;UgavwKLXLT/pxO/Xb9+sxtDoJQ5olY6MQHxqxtDyIefQCJHkoB2kGQbtKdhhdJDpGHuhIoyE7qxY&#10;zucfxIhRhYhSp0S3D+cgX1f8rtMyf++6pDOzLSduua6xrvuyivUKmj5CGIy80IB/YOHAeGp6g3qA&#10;DOwQzV9QzsiICbs8k+gEdp2RumogNYv5H2qeBgi6aiFzUrjZlP4frPx23EVmVMuXnHlwNKKt8Zot&#10;3hdrxpAaytj4XSzi5OSfwhblz8Q8bgbwva4Un0+B6halQvxWUg4pUIP9+BUV5cAhY/Vp6qIrkOQA&#10;m+o4Trdx6Ckzeb6U11sBzbUkxJS/aHSsbFpuiW6FhOM25UIBmmtK6eDx0Vhb52w9G1v+6W55VwsS&#10;WqNKsKSl2O83NrIjlJdSv6qHIq/TIh68qmCDBvX5ss9g7HlPza2/2FCUnz3cozrt4tUeGmVleXl2&#10;5a28Ptfql59j/QsAAP//AwBQSwMEFAAGAAgAAAAhAPudgznYAAAABQEAAA8AAABkcnMvZG93bnJl&#10;di54bWxMj0FPwkAQhe8m/IfNmHghspUmBGu3hKi9eREwXofu2DZ2Z0t3geqvd+Sixy/v5c03+Wp0&#10;nTrREFrPBu5mCSjiytuWawO7bXm7BBUissXOMxn4ogCrYnKVY2b9mV/ptIm1khEOGRpoYuwzrUPV&#10;kMMw8z2xZB9+cBgFh1rbAc8y7jo9T5KFdtiyXGiwp8eGqs/N0RkI5Rsdyu9pNU3e09rT/PD08ozG&#10;3FyP6wdQkcb4V4ZffVGHQpz2/sg2qM7A4j6VpoFUHpD4gvsL6iLX/+2LHwAAAP//AwBQSwECLQAU&#10;AAYACAAAACEAtoM4kv4AAADhAQAAEwAAAAAAAAAAAAAAAAAAAAAAW0NvbnRlbnRfVHlwZXNdLnht&#10;bFBLAQItABQABgAIAAAAIQA4/SH/1gAAAJQBAAALAAAAAAAAAAAAAAAAAC8BAABfcmVscy8ucmVs&#10;c1BLAQItABQABgAIAAAAIQCIBLLyuQEAAGQDAAAOAAAAAAAAAAAAAAAAAC4CAABkcnMvZTJvRG9j&#10;LnhtbFBLAQItABQABgAIAAAAIQD7nYM52AAAAAUBAAAPAAAAAAAAAAAAAAAAABMEAABkcnMvZG93&#10;bnJldi54bWxQSwUGAAAAAAQABADzAAAAGAUAAAAA&#10;"/>
             </w:pict>
@@ -695,7 +695,7 @@
               </wp:anchor>
             </w:drawing>
           </mc:Choice>
-          <mc:Fallback xmlns:w16sdtdh="http://schemas.microsoft.com/office/word/2020/wordml/sdtdatahash" xmlns:w16="http://schemas.microsoft.com/office/word/2018/wordml" xmlns:w16cid="http://schemas.microsoft.com/office/word/2016/wordml/cid" xmlns:w16cex="http://schemas.microsoft.com/office/word/2018/wordml/cex" xmlns:am3d="http://schemas.microsoft.com/office/drawing/2017/model3d" xmlns:aink="http://schemas.microsoft.com/office/drawing/2016/ink" xmlns:cx8="http://schemas.microsoft.com/office/drawing/2016/5/14/chartex" xmlns:cx7="http://schemas.microsoft.com/office/drawing/2016/5/13/chartex" xmlns:cx6="http://schemas.microsoft.com/office/drawing/2016/5/12/chartex" xmlns:cx5="http://schemas.microsoft.com/office/drawing/2016/5/11/chartex" xmlns:cx4="http://schemas.microsoft.com/office/drawing/2016/5/10/chartex" xmlns:cx3="http://schemas.microsoft.com/office/drawing/2016/5/9/chartex" xmlns:cx2="http://schemas.microsoft.com/office/drawing/2015/10/21/chartex" xmlns:cx1="http://schemas.microsoft.com/office/drawing/2015/9/8/chartex">
+          <mc:Fallback xmlns:cx2="http://schemas.microsoft.com/office/drawing/2015/10/21/chartex" xmlns:cx3="http://schemas.microsoft.com/office/drawing/2016/5/9/chartex" xmlns:cx4="http://schemas.microsoft.com/office/drawing/2016/5/10/chartex" xmlns:cx5="http://schemas.microsoft.com/office/drawing/2016/5/11/chartex" xmlns:cx6="http://schemas.microsoft.com/office/drawing/2016/5/12/chartex" xmlns:cx7="http://schemas.microsoft.com/office/drawing/2016/5/13/chartex" xmlns:cx8="http://schemas.microsoft.com/office/drawing/2016/5/14/chartex" xmlns:aink="http://schemas.microsoft.com/office/drawing/2016/ink" xmlns:am3d="http://schemas.microsoft.com/office/drawing/2017/model3d" xmlns:w16cex="http://schemas.microsoft.com/office/word/2018/wordml/cex" xmlns:w16cid="http://schemas.microsoft.com/office/word/2016/wordml/cid" xmlns:w16="http://schemas.microsoft.com/office/word/2018/wordml" xmlns:w16sdtdh="http://schemas.microsoft.com/office/word/2020/wordml/sdtdatahash">
             <w:pict>
               <v:line w14:anchorId="7836837C" id="Line 15" o:spid="_x0000_s1026" style="position:absolute;z-index:251659264;visibility:visible;mso-wrap-style:square;mso-width-percent:0;mso-height-percent:0;mso-wrap-distance-left:9pt;mso-wrap-distance-top:0;mso-wrap-distance-right:9pt;mso-wrap-distance-bottom:0;mso-position-horizontal:absolute;mso-position-horizontal-relative:text;mso-position-vertical:absolute;mso-position-vertical-relative:text;mso-width-percent:0;mso-height-percent:0;mso-width-relative:page;mso-height-relative:page" from="183.4pt,3.15pt" to="299.5pt,3.15pt" o:gfxdata="UEsDBBQABgAIAAAAIQC2gziS/gAAAOEBAAATAAAAW0NvbnRlbnRfVHlwZXNdLnhtbJSRQU7DMBBF&#10;90jcwfIWJU67QAgl6YK0S0CoHGBkTxKLZGx5TGhvj5O2G0SRWNoz/78nu9wcxkFMGNg6quQqL6RA&#10;0s5Y6ir5vt9lD1JwBDIwOMJKHpHlpr69KfdHjyxSmriSfYz+USnWPY7AufNIadK6MEJMx9ApD/oD&#10;OlTrorhX2lFEilmcO2RdNtjC5xDF9pCuTyYBB5bi6bQ4syoJ3g9WQ0ymaiLzg5KdCXlKLjvcW893&#10;SUOqXwnz5DrgnHtJTxOsQfEKIT7DmDSUCaxw7Rqn8787ZsmRM9e2VmPeBN4uqYvTtW7jvijg9N/y&#10;JsXecLq0q+WD6m8AAAD//wMAUEsDBBQABgAIAAAAIQA4/SH/1gAAAJQBAAALAAAAX3JlbHMvLnJl&#10;bHOkkMFqwzAMhu+DvYPRfXGawxijTi+j0GvpHsDYimMaW0Yy2fr2M4PBMnrbUb/Q94l/f/hMi1qR&#10;JVI2sOt6UJgd+ZiDgffL8ekFlFSbvV0oo4EbChzGx4f9GRdb25HMsYhqlCwG5lrLq9biZkxWOiqY&#10;22YiTra2kYMu1l1tQD30/bPm3wwYN0x18gb45AdQl1tp5j/sFB2T0FQ7R0nTNEV3j6o9feQzro1i&#10;OWA14Fm+Q8a1a8+Bvu/d/dMb2JY5uiPbhG/ktn4cqGU/er3pcvwCAAD//wMAUEsDBBQABgAIAAAA&#10;IQA/o9eEwQEAAGoDAAAOAAAAZHJzL2Uyb0RvYy54bWysU02P2yAQvVfqf0DcG8dR0m2tOHvIdntJ&#10;20i7/QETwDYqMAhInPz7DuSj2/a2Wh8QMDNv3nuDl/dHa9hBhajRtbyeTDlTTqDUrm/5z+fHD584&#10;iwmcBINOtfykIr9fvX+3HH2jZjigkSowAnGxGX3Lh5R8U1VRDMpCnKBXjoIdBguJjqGvZICR0K2p&#10;ZtPpx2rEIH1AoWKk24dzkK8KftcpkX50XVSJmZYTt1TWUNZdXqvVEpo+gB+0uNCAV7CwoB01vUE9&#10;QAK2D/o/KKtFwIhdmgi0FXadFqpoIDX19B81TwN4VbSQOdHfbIpvByu+H7aBaUmz48yBpRFttFOs&#10;XmRrRh8byli7bcjixNE9+Q2KX5E5XA/gelUoPp881dW5ovqrJB+ipwa78RtKyoF9wuLTsQs2Q5ID&#10;7FjGcbqNQx0TE3RZz+/m8zuamrjGKmiuhT7E9FWhZXnTckOkCzAcNjFlItBcU3Ifh4/amDJt49jY&#10;8s+L2aIURDRa5mBOi6HfrU1gB8jvpXxFFUVepgXcO1nABgXyy2WfQJvznpobdzEj6z87uUN52oar&#10;STTQwvLy+PKLeXku1X9+kdVvAAAA//8DAFBLAwQUAAYACAAAACEA0h7VvNsAAAAHAQAADwAAAGRy&#10;cy9kb3ducmV2LnhtbEyPwU7DMBBE70j8g7VIXCrq0IioDXEqBOTGhULFdRsvSUS8TmO3DXw9Cxc4&#10;jmY086ZYT65XRxpD59nA9TwBRVx723Fj4PWlulqCChHZYu+ZDHxSgHV5flZgbv2Jn+m4iY2SEg45&#10;GmhjHHKtQ92SwzD3A7F47350GEWOjbYjnqTc9XqRJJl22LEstDjQfUv1x+bgDIRqS/vqa1bPkre0&#10;8bTYPzw9ojGXF9PdLahIU/wLww++oEMpTDt/YBtUbyDNMkGPBrIUlPg3q5V82/1qXRb6P3/5DQAA&#10;//8DAFBLAQItABQABgAIAAAAIQC2gziS/gAAAOEBAAATAAAAAAAAAAAAAAAAAAAAAABbQ29udGVu&#10;dF9UeXBlc10ueG1sUEsBAi0AFAAGAAgAAAAhADj9If/WAAAAlAEAAAsAAAAAAAAAAAAAAAAALwEA&#10;AF9yZWxzLy5yZWxzUEsBAi0AFAAGAAgAAAAhAD+j14TBAQAAagMAAA4AAAAAAAAAAAAAAAAALgIA&#10;AGRycy9lMm9Eb2MueG1sUEsBAi0AFAAGAAgAAAAhANIe1bzbAAAABwEAAA8AAAAAAAAAAAAAAAAA&#10;GwQAAGRycy9kb3ducmV2LnhtbFBLBQYAAAAABAAEAPMAAAAjBQAAAAA=&#10;"/>
             </w:pict>
@@ -919,8 +919,6 @@
         </w:rPr>
         <w:t xml:space="preserve"> </w:t>
       </w:r>
-      <w:bookmarkStart w:id="0" w:name="_GoBack"/>
-      <w:bookmarkEnd w:id="0"/>
       <w:r>
         <w:rPr>
           <w:i/>
@@ -1684,6 +1682,18 @@
         </w:rPr>
         <w:t>&lt;ngay_thang&gt;</w:t>
       </w:r>
+      <w:r>
+        <w:rPr>
+          <w:bCs/>
+          <w:iCs/>
+          <w:sz w:val="28"/>
+          <w:szCs w:val="28"/>
+          <w:lang w:val="nl-NL"/>
+        </w:rPr>
+        <w:t>,</w:t>
+      </w:r>
+      <w:bookmarkStart w:id="0" w:name="_GoBack"/>
+      <w:bookmarkEnd w:id="0"/>
       <w:r>
         <w:rPr>
           <w:bCs/>
@@ -2016,7 +2026,7 @@
 </file>
 
 <file path=word/endnotes.xml><?xml version="1.0" encoding="utf-8"?>
-<w:endnotes xmlns:wpc="http://schemas.microsoft.com/office/word/2010/wordprocessingCanvas" xmlns:cx="http://schemas.microsoft.com/office/drawing/2014/chartex" xmlns:mc="http://schemas.openxmlformats.org/markup-compatibility/2006" xmlns:o="urn:schemas-microsoft-com:office:office" xmlns:r="http://schemas.openxmlformats.org/officeDocument/2006/relationships" xmlns:m="http://schemas.openxmlformats.org/officeDocument/2006/math" xmlns:v="urn:schemas-microsoft-com:vml" xmlns:wp14="http://schemas.microsoft.com/office/word/2010/wordprocessingDrawing" xmlns:wp="http://schemas.openxmlformats.org/drawingml/2006/wordprocessingDrawing" xmlns:w10="urn:schemas-microsoft-com:office:word" xmlns:w="http://schemas.openxmlformats.org/wordprocessingml/2006/main" xmlns:w14="http://schemas.microsoft.com/office/word/2010/wordml" xmlns:w15="http://schemas.microsoft.com/office/word/2012/wordml" xmlns:w16se="http://schemas.microsoft.com/office/word/2015/wordml/symex" xmlns:wpg="http://schemas.microsoft.com/office/word/2010/wordprocessingGroup" xmlns:wpi="http://schemas.microsoft.com/office/word/2010/wordprocessingInk" xmlns:wne="http://schemas.microsoft.com/office/word/2006/wordml" xmlns:wps="http://schemas.microsoft.com/office/word/2010/wordprocessingShape" mc:Ignorable="w14 w15 w16se wp14">
+<w:endnotes xmlns:wpc="http://schemas.microsoft.com/office/word/2010/wordprocessingCanvas" xmlns:cx="http://schemas.microsoft.com/office/drawing/2014/chartex" xmlns:cx1="http://schemas.microsoft.com/office/drawing/2015/9/8/chartex" xmlns:mc="http://schemas.openxmlformats.org/markup-compatibility/2006" xmlns:o="urn:schemas-microsoft-com:office:office" xmlns:r="http://schemas.openxmlformats.org/officeDocument/2006/relationships" xmlns:m="http://schemas.openxmlformats.org/officeDocument/2006/math" xmlns:v="urn:schemas-microsoft-com:vml" xmlns:wp14="http://schemas.microsoft.com/office/word/2010/wordprocessingDrawing" xmlns:wp="http://schemas.openxmlformats.org/drawingml/2006/wordprocessingDrawing" xmlns:w10="urn:schemas-microsoft-com:office:word" xmlns:w="http://schemas.openxmlformats.org/wordprocessingml/2006/main" xmlns:w14="http://schemas.microsoft.com/office/word/2010/wordml" xmlns:w15="http://schemas.microsoft.com/office/word/2012/wordml" xmlns:w16se="http://schemas.microsoft.com/office/word/2015/wordml/symex" xmlns:wpg="http://schemas.microsoft.com/office/word/2010/wordprocessingGroup" xmlns:wpi="http://schemas.microsoft.com/office/word/2010/wordprocessingInk" xmlns:wne="http://schemas.microsoft.com/office/word/2006/wordml" xmlns:wps="http://schemas.microsoft.com/office/word/2010/wordprocessingShape" mc:Ignorable="w14 w15 w16se wp14">
   <w:endnote w:type="separator" w:id="-1">
     <w:p>
       <w:r>
@@ -2035,7 +2045,7 @@
 </file>
 
 <file path=word/footer1.xml><?xml version="1.0" encoding="utf-8"?>
-<w:ftr xmlns:wpc="http://schemas.microsoft.com/office/word/2010/wordprocessingCanvas" xmlns:cx="http://schemas.microsoft.com/office/drawing/2014/chartex" xmlns:mc="http://schemas.openxmlformats.org/markup-compatibility/2006" xmlns:o="urn:schemas-microsoft-com:office:office" xmlns:r="http://schemas.openxmlformats.org/officeDocument/2006/relationships" xmlns:m="http://schemas.openxmlformats.org/officeDocument/2006/math" xmlns:v="urn:schemas-microsoft-com:vml" xmlns:wp14="http://schemas.microsoft.com/office/word/2010/wordprocessingDrawing" xmlns:wp="http://schemas.openxmlformats.org/drawingml/2006/wordprocessingDrawing" xmlns:w10="urn:schemas-microsoft-com:office:word" xmlns:w="http://schemas.openxmlformats.org/wordprocessingml/2006/main" xmlns:w14="http://schemas.microsoft.com/office/word/2010/wordml" xmlns:w15="http://schemas.microsoft.com/office/word/2012/wordml" xmlns:w16se="http://schemas.microsoft.com/office/word/2015/wordml/symex" xmlns:wpg="http://schemas.microsoft.com/office/word/2010/wordprocessingGroup" xmlns:wpi="http://schemas.microsoft.com/office/word/2010/wordprocessingInk" xmlns:wne="http://schemas.microsoft.com/office/word/2006/wordml" xmlns:wps="http://schemas.microsoft.com/office/word/2010/wordprocessingShape" mc:Ignorable="w14 w15 w16se wp14">
+<w:ftr xmlns:wpc="http://schemas.microsoft.com/office/word/2010/wordprocessingCanvas" xmlns:cx="http://schemas.microsoft.com/office/drawing/2014/chartex" xmlns:cx1="http://schemas.microsoft.com/office/drawing/2015/9/8/chartex" xmlns:mc="http://schemas.openxmlformats.org/markup-compatibility/2006" xmlns:o="urn:schemas-microsoft-com:office:office" xmlns:r="http://schemas.openxmlformats.org/officeDocument/2006/relationships" xmlns:m="http://schemas.openxmlformats.org/officeDocument/2006/math" xmlns:v="urn:schemas-microsoft-com:vml" xmlns:wp14="http://schemas.microsoft.com/office/word/2010/wordprocessingDrawing" xmlns:wp="http://schemas.openxmlformats.org/drawingml/2006/wordprocessingDrawing" xmlns:w10="urn:schemas-microsoft-com:office:word" xmlns:w="http://schemas.openxmlformats.org/wordprocessingml/2006/main" xmlns:w14="http://schemas.microsoft.com/office/word/2010/wordml" xmlns:w15="http://schemas.microsoft.com/office/word/2012/wordml" xmlns:w16se="http://schemas.microsoft.com/office/word/2015/wordml/symex" xmlns:wpg="http://schemas.microsoft.com/office/word/2010/wordprocessingGroup" xmlns:wpi="http://schemas.microsoft.com/office/word/2010/wordprocessingInk" xmlns:wne="http://schemas.microsoft.com/office/word/2006/wordml" xmlns:wps="http://schemas.microsoft.com/office/word/2010/wordprocessingShape" mc:Ignorable="w14 w15 w16se wp14">
   <w:p>
     <w:pPr>
       <w:pStyle w:val="Footer"/>
@@ -2049,7 +2059,7 @@
 </file>
 
 <file path=word/footnotes.xml><?xml version="1.0" encoding="utf-8"?>
-<w:footnotes xmlns:wpc="http://schemas.microsoft.com/office/word/2010/wordprocessingCanvas" xmlns:cx="http://schemas.microsoft.com/office/drawing/2014/chartex" xmlns:mc="http://schemas.openxmlformats.org/markup-compatibility/2006" xmlns:o="urn:schemas-microsoft-com:office:office" xmlns:r="http://schemas.openxmlformats.org/officeDocument/2006/relationships" xmlns:m="http://schemas.openxmlformats.org/officeDocument/2006/math" xmlns:v="urn:schemas-microsoft-com:vml" xmlns:wp14="http://schemas.microsoft.com/office/word/2010/wordprocessingDrawing" xmlns:wp="http://schemas.openxmlformats.org/drawingml/2006/wordprocessingDrawing" xmlns:w10="urn:schemas-microsoft-com:office:word" xmlns:w="http://schemas.openxmlformats.org/wordprocessingml/2006/main" xmlns:w14="http://schemas.microsoft.com/office/word/2010/wordml" xmlns:w15="http://schemas.microsoft.com/office/word/2012/wordml" xmlns:w16se="http://schemas.microsoft.com/office/word/2015/wordml/symex" xmlns:wpg="http://schemas.microsoft.com/office/word/2010/wordprocessingGroup" xmlns:wpi="http://schemas.microsoft.com/office/word/2010/wordprocessingInk" xmlns:wne="http://schemas.microsoft.com/office/word/2006/wordml" xmlns:wps="http://schemas.microsoft.com/office/word/2010/wordprocessingShape" mc:Ignorable="w14 w15 w16se wp14">
+<w:footnotes xmlns:wpc="http://schemas.microsoft.com/office/word/2010/wordprocessingCanvas" xmlns:cx="http://schemas.microsoft.com/office/drawing/2014/chartex" xmlns:cx1="http://schemas.microsoft.com/office/drawing/2015/9/8/chartex" xmlns:mc="http://schemas.openxmlformats.org/markup-compatibility/2006" xmlns:o="urn:schemas-microsoft-com:office:office" xmlns:r="http://schemas.openxmlformats.org/officeDocument/2006/relationships" xmlns:m="http://schemas.openxmlformats.org/officeDocument/2006/math" xmlns:v="urn:schemas-microsoft-com:vml" xmlns:wp14="http://schemas.microsoft.com/office/word/2010/wordprocessingDrawing" xmlns:wp="http://schemas.openxmlformats.org/drawingml/2006/wordprocessingDrawing" xmlns:w10="urn:schemas-microsoft-com:office:word" xmlns:w="http://schemas.openxmlformats.org/wordprocessingml/2006/main" xmlns:w14="http://schemas.microsoft.com/office/word/2010/wordml" xmlns:w15="http://schemas.microsoft.com/office/word/2012/wordml" xmlns:w16se="http://schemas.microsoft.com/office/word/2015/wordml/symex" xmlns:wpg="http://schemas.microsoft.com/office/word/2010/wordprocessingGroup" xmlns:wpi="http://schemas.microsoft.com/office/word/2010/wordprocessingInk" xmlns:wne="http://schemas.microsoft.com/office/word/2006/wordml" xmlns:wps="http://schemas.microsoft.com/office/word/2010/wordprocessingShape" mc:Ignorable="w14 w15 w16se wp14">
   <w:footnote w:type="separator" w:id="-1">
     <w:p>
       <w:r>
@@ -2068,7 +2078,7 @@
 </file>
 
 <file path=word/numbering.xml><?xml version="1.0" encoding="utf-8"?>
-<w:numbering xmlns:wpc="http://schemas.microsoft.com/office/word/2010/wordprocessingCanvas" xmlns:cx="http://schemas.microsoft.com/office/drawing/2014/chartex" xmlns:mc="http://schemas.openxmlformats.org/markup-compatibility/2006" xmlns:o="urn:schemas-microsoft-com:office:office" xmlns:r="http://schemas.openxmlformats.org/officeDocument/2006/relationships" xmlns:m="http://schemas.openxmlformats.org/officeDocument/2006/math" xmlns:v="urn:schemas-microsoft-com:vml" xmlns:wp14="http://schemas.microsoft.com/office/word/2010/wordprocessingDrawing" xmlns:wp="http://schemas.openxmlformats.org/drawingml/2006/wordprocessingDrawing" xmlns:w10="urn:schemas-microsoft-com:office:word" xmlns:w="http://schemas.openxmlformats.org/wordprocessingml/2006/main" xmlns:w14="http://schemas.microsoft.com/office/word/2010/wordml" xmlns:w15="http://schemas.microsoft.com/office/word/2012/wordml" xmlns:w16se="http://schemas.microsoft.com/office/word/2015/wordml/symex" xmlns:wpg="http://schemas.microsoft.com/office/word/2010/wordprocessingGroup" xmlns:wpi="http://schemas.microsoft.com/office/word/2010/wordprocessingInk" xmlns:wne="http://schemas.microsoft.com/office/word/2006/wordml" xmlns:wps="http://schemas.microsoft.com/office/word/2010/wordprocessingShape" mc:Ignorable="w14 w15 w16se wp14">
+<w:numbering xmlns:wpc="http://schemas.microsoft.com/office/word/2010/wordprocessingCanvas" xmlns:cx="http://schemas.microsoft.com/office/drawing/2014/chartex" xmlns:cx1="http://schemas.microsoft.com/office/drawing/2015/9/8/chartex" xmlns:mc="http://schemas.openxmlformats.org/markup-compatibility/2006" xmlns:o="urn:schemas-microsoft-com:office:office" xmlns:r="http://schemas.openxmlformats.org/officeDocument/2006/relationships" xmlns:m="http://schemas.openxmlformats.org/officeDocument/2006/math" xmlns:v="urn:schemas-microsoft-com:vml" xmlns:wp14="http://schemas.microsoft.com/office/word/2010/wordprocessingDrawing" xmlns:wp="http://schemas.openxmlformats.org/drawingml/2006/wordprocessingDrawing" xmlns:w10="urn:schemas-microsoft-com:office:word" xmlns:w="http://schemas.openxmlformats.org/wordprocessingml/2006/main" xmlns:w14="http://schemas.microsoft.com/office/word/2010/wordml" xmlns:w15="http://schemas.microsoft.com/office/word/2012/wordml" xmlns:w16se="http://schemas.microsoft.com/office/word/2015/wordml/symex" xmlns:wpg="http://schemas.microsoft.com/office/word/2010/wordprocessingGroup" xmlns:wpi="http://schemas.microsoft.com/office/word/2010/wordprocessingInk" xmlns:wne="http://schemas.microsoft.com/office/word/2006/wordml" xmlns:wps="http://schemas.microsoft.com/office/word/2010/wordprocessingShape" mc:Ignorable="w14 w15 w16se wp14">
   <w:abstractNum w:abstractNumId="0" w15:restartNumberingAfterBreak="0">
     <w:nsid w:val="1BDE4D8A"/>
     <w:multiLevelType w:val="hybridMultilevel"/>

</xml_diff>

<commit_message>
them can cu qd
</commit_message>
<xml_diff>
--- a/static/media/1.qd_giam_sat_ktr.docx
+++ b/static/media/1.qd_giam_sat_ktr.docx
@@ -220,7 +220,7 @@
               </wp:anchor>
             </w:drawing>
           </mc:Choice>
-          <mc:Fallback xmlns:w16sdtdh="http://schemas.microsoft.com/office/word/2020/wordml/sdtdatahash" xmlns:w16="http://schemas.microsoft.com/office/word/2018/wordml" xmlns:w16cid="http://schemas.microsoft.com/office/word/2016/wordml/cid" xmlns:w16cex="http://schemas.microsoft.com/office/word/2018/wordml/cex" xmlns:am3d="http://schemas.microsoft.com/office/drawing/2017/model3d" xmlns:aink="http://schemas.microsoft.com/office/drawing/2016/ink" xmlns:cx8="http://schemas.microsoft.com/office/drawing/2016/5/14/chartex" xmlns:cx7="http://schemas.microsoft.com/office/drawing/2016/5/13/chartex" xmlns:cx6="http://schemas.microsoft.com/office/drawing/2016/5/12/chartex" xmlns:cx5="http://schemas.microsoft.com/office/drawing/2016/5/11/chartex" xmlns:cx4="http://schemas.microsoft.com/office/drawing/2016/5/10/chartex" xmlns:cx3="http://schemas.microsoft.com/office/drawing/2016/5/9/chartex" xmlns:cx2="http://schemas.microsoft.com/office/drawing/2015/10/21/chartex">
+          <mc:Fallback xmlns:cx2="http://schemas.microsoft.com/office/drawing/2015/10/21/chartex" xmlns:cx3="http://schemas.microsoft.com/office/drawing/2016/5/9/chartex" xmlns:cx4="http://schemas.microsoft.com/office/drawing/2016/5/10/chartex" xmlns:cx5="http://schemas.microsoft.com/office/drawing/2016/5/11/chartex" xmlns:cx6="http://schemas.microsoft.com/office/drawing/2016/5/12/chartex" xmlns:cx7="http://schemas.microsoft.com/office/drawing/2016/5/13/chartex" xmlns:cx8="http://schemas.microsoft.com/office/drawing/2016/5/14/chartex" xmlns:aink="http://schemas.microsoft.com/office/drawing/2016/ink" xmlns:am3d="http://schemas.microsoft.com/office/drawing/2017/model3d" xmlns:w16cex="http://schemas.microsoft.com/office/word/2018/wordml/cex" xmlns:w16cid="http://schemas.microsoft.com/office/word/2016/wordml/cid" xmlns:w16="http://schemas.microsoft.com/office/word/2018/wordml" xmlns:w16sdtdh="http://schemas.microsoft.com/office/word/2020/wordml/sdtdatahash">
             <w:pict>
               <v:line w14:anchorId="5DE80109" id="Line 12" o:spid="_x0000_s1026" style="position:absolute;z-index:251656192;visibility:visible;mso-wrap-style:square;mso-width-percent:0;mso-height-percent:0;mso-wrap-distance-left:9pt;mso-wrap-distance-top:0;mso-wrap-distance-right:9pt;mso-wrap-distance-bottom:0;mso-position-horizontal:absolute;mso-position-horizontal-relative:text;mso-position-vertical:absolute;mso-position-vertical-relative:text;mso-width-percent:0;mso-height-percent:0;mso-width-relative:page;mso-height-relative:page" from="56.85pt,.45pt" to="119.85pt,.45pt" o:gfxdata="UEsDBBQABgAIAAAAIQC2gziS/gAAAOEBAAATAAAAW0NvbnRlbnRfVHlwZXNdLnhtbJSRQU7DMBBF&#10;90jcwfIWJU67QAgl6YK0S0CoHGBkTxKLZGx5TGhvj5O2G0SRWNoz/78nu9wcxkFMGNg6quQqL6RA&#10;0s5Y6ir5vt9lD1JwBDIwOMJKHpHlpr69KfdHjyxSmriSfYz+USnWPY7AufNIadK6MEJMx9ApD/oD&#10;OlTrorhX2lFEilmcO2RdNtjC5xDF9pCuTyYBB5bi6bQ4syoJ3g9WQ0ymaiLzg5KdCXlKLjvcW893&#10;SUOqXwnz5DrgnHtJTxOsQfEKIT7DmDSUCaxw7Rqn8787ZsmRM9e2VmPeBN4uqYvTtW7jvijg9N/y&#10;JsXecLq0q+WD6m8AAAD//wMAUEsDBBQABgAIAAAAIQA4/SH/1gAAAJQBAAALAAAAX3JlbHMvLnJl&#10;bHOkkMFqwzAMhu+DvYPRfXGawxijTi+j0GvpHsDYimMaW0Yy2fr2M4PBMnrbUb/Q94l/f/hMi1qR&#10;JVI2sOt6UJgd+ZiDgffL8ekFlFSbvV0oo4EbChzGx4f9GRdb25HMsYhqlCwG5lrLq9biZkxWOiqY&#10;22YiTra2kYMu1l1tQD30/bPm3wwYN0x18gb45AdQl1tp5j/sFB2T0FQ7R0nTNEV3j6o9feQzro1i&#10;OWA14Fm+Q8a1a8+Bvu/d/dMb2JY5uiPbhG/ktn4cqGU/er3pcvwCAAD//wMAUEsDBBQABgAIAAAA&#10;IQDDX3qRvwEAAGkDAAAOAAAAZHJzL2Uyb0RvYy54bWysU01vGyEQvVfKf0Dc411bTZWuvM7BaXJx&#10;WktJf8AY2F1UYBBg7/rfd8AfTdtb1T0gYGbevPeGXT5M1rCDClGja/l8VnOmnECpXd/y729Pt/ec&#10;xQROgkGnWn5UkT+sbj4sR9+oBQ5opAqMQFxsRt/yISXfVFUUg7IQZ+iVo2CHwUKiY+grGWAkdGuq&#10;RV1/qkYM0gcUKka6fTwF+argd50S6VvXRZWYaTlxS2UNZd3ltVotoekD+EGLMw34BxYWtKOmV6hH&#10;SMD2Qf8FZbUIGLFLM4G2wq7TQhUNpGZe/6HmdQCvihYyJ/qrTfH/wYqvh21gWrb8I2cOLI1oo51i&#10;80W2ZvSxoYy124YsTkzu1W9Q/IjM4XoA16tC8e3oqW6eK6rfSvIhemqwG19QUg7sExafpi7YDEkO&#10;sKmM43gdh5oSE3R5X5MlNDRxCVXQXOp8iOlZoWV503JDnAsuHDYxZR7QXFJyG4dP2pgybOPY2PLP&#10;d4u7UhDRaJmDOS2Gfrc2gR0gP5fyFVEUeZ8WcO9kARsUyC/nfQJtTntqbtzZiyz/ZOQO5XEbLh7R&#10;PAvL89vLD+b9uVT/+kNWPwEAAP//AwBQSwMEFAAGAAgAAAAhAC4q4J/YAAAABQEAAA8AAABkcnMv&#10;ZG93bnJldi54bWxMjsFOwzAQRO9I/IO1SFwq6jSRoA1xKgTkxoVCxXUbL0lEvE5jtw18PdsTHJ9m&#10;NPOK9eR6daQxdJ4NLOYJKOLa244bA+9v1c0SVIjIFnvPZOCbAqzLy4sCc+tP/ErHTWyUjHDI0UAb&#10;45BrHeqWHIa5H4gl+/Sjwyg4NtqOeJJx1+s0SW61w47locWBHluqvzYHZyBUW9pXP7N6lnxkjad0&#10;//TyjMZcX00P96AiTfGvDGd9UYdSnHb+wDaoXniR3UnVwAqUxGm2EtydUZeF/m9f/gIAAP//AwBQ&#10;SwECLQAUAAYACAAAACEAtoM4kv4AAADhAQAAEwAAAAAAAAAAAAAAAAAAAAAAW0NvbnRlbnRfVHlw&#10;ZXNdLnhtbFBLAQItABQABgAIAAAAIQA4/SH/1gAAAJQBAAALAAAAAAAAAAAAAAAAAC8BAABfcmVs&#10;cy8ucmVsc1BLAQItABQABgAIAAAAIQDDX3qRvwEAAGkDAAAOAAAAAAAAAAAAAAAAAC4CAABkcnMv&#10;ZTJvRG9jLnhtbFBLAQItABQABgAIAAAAIQAuKuCf2AAAAAUBAAAPAAAAAAAAAAAAAAAAABkEAABk&#10;cnMvZG93bnJldi54bWxQSwUGAAAAAAQABADzAAAAHgUAAAAA&#10;"/>
             </w:pict>
@@ -295,7 +295,7 @@
               </wp:anchor>
             </w:drawing>
           </mc:Choice>
-          <mc:Fallback xmlns:w16sdtdh="http://schemas.microsoft.com/office/word/2020/wordml/sdtdatahash" xmlns:w16="http://schemas.microsoft.com/office/word/2018/wordml" xmlns:w16cid="http://schemas.microsoft.com/office/word/2016/wordml/cid" xmlns:w16cex="http://schemas.microsoft.com/office/word/2018/wordml/cex" xmlns:am3d="http://schemas.microsoft.com/office/drawing/2017/model3d" xmlns:aink="http://schemas.microsoft.com/office/drawing/2016/ink" xmlns:cx8="http://schemas.microsoft.com/office/drawing/2016/5/14/chartex" xmlns:cx7="http://schemas.microsoft.com/office/drawing/2016/5/13/chartex" xmlns:cx6="http://schemas.microsoft.com/office/drawing/2016/5/12/chartex" xmlns:cx5="http://schemas.microsoft.com/office/drawing/2016/5/11/chartex" xmlns:cx4="http://schemas.microsoft.com/office/drawing/2016/5/10/chartex" xmlns:cx3="http://schemas.microsoft.com/office/drawing/2016/5/9/chartex" xmlns:cx2="http://schemas.microsoft.com/office/drawing/2015/10/21/chartex">
+          <mc:Fallback xmlns:cx2="http://schemas.microsoft.com/office/drawing/2015/10/21/chartex" xmlns:cx3="http://schemas.microsoft.com/office/drawing/2016/5/9/chartex" xmlns:cx4="http://schemas.microsoft.com/office/drawing/2016/5/10/chartex" xmlns:cx5="http://schemas.microsoft.com/office/drawing/2016/5/11/chartex" xmlns:cx6="http://schemas.microsoft.com/office/drawing/2016/5/12/chartex" xmlns:cx7="http://schemas.microsoft.com/office/drawing/2016/5/13/chartex" xmlns:cx8="http://schemas.microsoft.com/office/drawing/2016/5/14/chartex" xmlns:aink="http://schemas.microsoft.com/office/drawing/2016/ink" xmlns:am3d="http://schemas.microsoft.com/office/drawing/2017/model3d" xmlns:w16cex="http://schemas.microsoft.com/office/word/2018/wordml/cex" xmlns:w16cid="http://schemas.microsoft.com/office/word/2016/wordml/cid" xmlns:w16="http://schemas.microsoft.com/office/word/2018/wordml" xmlns:w16sdtdh="http://schemas.microsoft.com/office/word/2020/wordml/sdtdatahash">
             <w:pict>
               <v:line w14:anchorId="1435AD9A" id="Line 14" o:spid="_x0000_s1026" style="position:absolute;z-index:251658240;visibility:visible;mso-wrap-style:square;mso-width-percent:0;mso-height-percent:0;mso-wrap-distance-left:9pt;mso-wrap-distance-top:0;mso-wrap-distance-right:9pt;mso-wrap-distance-bottom:0;mso-position-horizontal:absolute;mso-position-horizontal-relative:text;mso-position-vertical:absolute;mso-position-vertical-relative:text;mso-width-percent:0;mso-height-percent:0;mso-width-relative:page;mso-height-relative:page" from="270.6pt,2.15pt" to="432.6pt,2.15pt" o:gfxdata="UEsDBBQABgAIAAAAIQC2gziS/gAAAOEBAAATAAAAW0NvbnRlbnRfVHlwZXNdLnhtbJSRQU7DMBBF&#10;90jcwfIWJU67QAgl6YK0S0CoHGBkTxKLZGx5TGhvj5O2G0SRWNoz/78nu9wcxkFMGNg6quQqL6RA&#10;0s5Y6ir5vt9lD1JwBDIwOMJKHpHlpr69KfdHjyxSmriSfYz+USnWPY7AufNIadK6MEJMx9ApD/oD&#10;OlTrorhX2lFEilmcO2RdNtjC5xDF9pCuTyYBB5bi6bQ4syoJ3g9WQ0ymaiLzg5KdCXlKLjvcW893&#10;SUOqXwnz5DrgnHtJTxOsQfEKIT7DmDSUCaxw7Rqn8787ZsmRM9e2VmPeBN4uqYvTtW7jvijg9N/y&#10;JsXecLq0q+WD6m8AAAD//wMAUEsDBBQABgAIAAAAIQA4/SH/1gAAAJQBAAALAAAAX3JlbHMvLnJl&#10;bHOkkMFqwzAMhu+DvYPRfXGawxijTi+j0GvpHsDYimMaW0Yy2fr2M4PBMnrbUb/Q94l/f/hMi1qR&#10;JVI2sOt6UJgd+ZiDgffL8ekFlFSbvV0oo4EbChzGx4f9GRdb25HMsYhqlCwG5lrLq9biZkxWOiqY&#10;22YiTra2kYMu1l1tQD30/bPm3wwYN0x18gb45AdQl1tp5j/sFB2T0FQ7R0nTNEV3j6o9feQzro1i&#10;OWA14Fm+Q8a1a8+Bvu/d/dMb2JY5uiPbhG/ktn4cqGU/er3pcvwCAAD//wMAUEsDBBQABgAIAAAA&#10;IQCRxv7HwQEAAGoDAAAOAAAAZHJzL2Uyb0RvYy54bWysU02P2yAQvVfqf0DcGzvpph9WnD1ku72k&#10;baTd/oAJYBsVGAQkdv59B/LRbXur6gMCZubNe2/w6n6yhh1ViBpdy+ezmjPlBErt+pZ/f35884Gz&#10;mMBJMOhUy08q8vv161er0TdqgQMaqQIjEBeb0bd8SMk3VRXFoCzEGXrlKNhhsJDoGPpKBhgJ3Zpq&#10;UdfvqhGD9AGFipFuH85Bvi74XadE+tZ1USVmWk7cUllDWfd5rdYraPoAftDiQgP+gYUF7ajpDeoB&#10;ErBD0H9BWS0CRuzSTKCtsOu0UEUDqZnXf6h5GsCrooXMif5mU/x/sOLrcReYli1/y5kDSyPaaqfY&#10;/C5bM/rYUMbG7UIWJyb35LcofkTmcDOA61Wh+HzyVDfPFdVvJfkQPTXYj19QUg4cEhafpi7YDEkO&#10;sKmM43Qbh5oSE3S5qJfv72qamrjGKmiuhT7E9FmhZXnTckOkCzActzFlItBcU3Ifh4/amDJt49jY&#10;8o/LxbIURDRa5mBOi6Hfb0xgR8jvpXxFFUVepgU8OFnABgXy02WfQJvznpobdzEj6z87uUd52oWr&#10;STTQwvLy+PKLeXku1b9+kfVPAAAA//8DAFBLAwQUAAYACAAAACEAHSREF9sAAAAHAQAADwAAAGRy&#10;cy9kb3ducmV2LnhtbEyOTU/DMBBE70j8B2uRuFTUafqhKsSpEJAbFwqI6zZekoh4ncZuG/j1LL3A&#10;8WlGMy/fjK5TRxpC69nAbJqAIq68bbk28PpS3qxBhYhssfNMBr4owKa4vMgxs/7Ez3TcxlrJCIcM&#10;DTQx9pnWoWrIYZj6nliyDz84jIJDre2AJxl3nU6TZKUdtiwPDfZ031D1uT04A6F8o335Pakmyfu8&#10;9pTuH54e0Zjrq/HuFlSkMf6V4Vdf1KEQp50/sA2qM7BczFKpGljMQUm+Xi2Fd2fWRa7/+xc/AAAA&#10;//8DAFBLAQItABQABgAIAAAAIQC2gziS/gAAAOEBAAATAAAAAAAAAAAAAAAAAAAAAABbQ29udGVu&#10;dF9UeXBlc10ueG1sUEsBAi0AFAAGAAgAAAAhADj9If/WAAAAlAEAAAsAAAAAAAAAAAAAAAAALwEA&#10;AF9yZWxzLy5yZWxzUEsBAi0AFAAGAAgAAAAhAJHG/sfBAQAAagMAAA4AAAAAAAAAAAAAAAAALgIA&#10;AGRycy9lMm9Eb2MueG1sUEsBAi0AFAAGAAgAAAAhAB0kRBfbAAAABwEAAA8AAAAAAAAAAAAAAAAA&#10;GwQAAGRycy9kb3ducmV2LnhtbFBLBQYAAAAABAAEAPMAAAAjBQAAAAA=&#10;"/>
             </w:pict>
@@ -370,7 +370,7 @@
               </wp:anchor>
             </w:drawing>
           </mc:Choice>
-          <mc:Fallback xmlns:w16sdtdh="http://schemas.microsoft.com/office/word/2020/wordml/sdtdatahash" xmlns:w16="http://schemas.microsoft.com/office/word/2018/wordml" xmlns:w16cid="http://schemas.microsoft.com/office/word/2016/wordml/cid" xmlns:w16cex="http://schemas.microsoft.com/office/word/2018/wordml/cex" xmlns:am3d="http://schemas.microsoft.com/office/drawing/2017/model3d" xmlns:aink="http://schemas.microsoft.com/office/drawing/2016/ink" xmlns:cx8="http://schemas.microsoft.com/office/drawing/2016/5/14/chartex" xmlns:cx7="http://schemas.microsoft.com/office/drawing/2016/5/13/chartex" xmlns:cx6="http://schemas.microsoft.com/office/drawing/2016/5/12/chartex" xmlns:cx5="http://schemas.microsoft.com/office/drawing/2016/5/11/chartex" xmlns:cx4="http://schemas.microsoft.com/office/drawing/2016/5/10/chartex" xmlns:cx3="http://schemas.microsoft.com/office/drawing/2016/5/9/chartex" xmlns:cx2="http://schemas.microsoft.com/office/drawing/2015/10/21/chartex">
+          <mc:Fallback xmlns:cx2="http://schemas.microsoft.com/office/drawing/2015/10/21/chartex" xmlns:cx3="http://schemas.microsoft.com/office/drawing/2016/5/9/chartex" xmlns:cx4="http://schemas.microsoft.com/office/drawing/2016/5/10/chartex" xmlns:cx5="http://schemas.microsoft.com/office/drawing/2016/5/11/chartex" xmlns:cx6="http://schemas.microsoft.com/office/drawing/2016/5/12/chartex" xmlns:cx7="http://schemas.microsoft.com/office/drawing/2016/5/13/chartex" xmlns:cx8="http://schemas.microsoft.com/office/drawing/2016/5/14/chartex" xmlns:aink="http://schemas.microsoft.com/office/drawing/2016/ink" xmlns:am3d="http://schemas.microsoft.com/office/drawing/2017/model3d" xmlns:w16cex="http://schemas.microsoft.com/office/word/2018/wordml/cex" xmlns:w16cid="http://schemas.microsoft.com/office/word/2016/wordml/cid" xmlns:w16="http://schemas.microsoft.com/office/word/2018/wordml" xmlns:w16sdtdh="http://schemas.microsoft.com/office/word/2020/wordml/sdtdatahash">
             <w:pict>
               <v:line w14:anchorId="3F119ACA" id="Line 13" o:spid="_x0000_s1026" style="position:absolute;z-index:251657216;visibility:visible;mso-wrap-style:square;mso-width-percent:0;mso-height-percent:0;mso-wrap-distance-left:9pt;mso-wrap-distance-top:0;mso-wrap-distance-right:9pt;mso-wrap-distance-bottom:0;mso-position-horizontal:absolute;mso-position-horizontal-relative:text;mso-position-vertical:absolute;mso-position-vertical-relative:text;mso-width-percent:0;mso-height-percent:0;mso-width-relative:page;mso-height-relative:page" from="34.65pt,1.9pt" to="34.65pt,1.9pt" o:gfxdata="UEsDBBQABgAIAAAAIQC2gziS/gAAAOEBAAATAAAAW0NvbnRlbnRfVHlwZXNdLnhtbJSRQU7DMBBF&#10;90jcwfIWJU67QAgl6YK0S0CoHGBkTxKLZGx5TGhvj5O2G0SRWNoz/78nu9wcxkFMGNg6quQqL6RA&#10;0s5Y6ir5vt9lD1JwBDIwOMJKHpHlpr69KfdHjyxSmriSfYz+USnWPY7AufNIadK6MEJMx9ApD/oD&#10;OlTrorhX2lFEilmcO2RdNtjC5xDF9pCuTyYBB5bi6bQ4syoJ3g9WQ0ymaiLzg5KdCXlKLjvcW893&#10;SUOqXwnz5DrgnHtJTxOsQfEKIT7DmDSUCaxw7Rqn8787ZsmRM9e2VmPeBN4uqYvTtW7jvijg9N/y&#10;JsXecLq0q+WD6m8AAAD//wMAUEsDBBQABgAIAAAAIQA4/SH/1gAAAJQBAAALAAAAX3JlbHMvLnJl&#10;bHOkkMFqwzAMhu+DvYPRfXGawxijTi+j0GvpHsDYimMaW0Yy2fr2M4PBMnrbUb/Q94l/f/hMi1qR&#10;JVI2sOt6UJgd+ZiDgffL8ekFlFSbvV0oo4EbChzGx4f9GRdb25HMsYhqlCwG5lrLq9biZkxWOiqY&#10;22YiTra2kYMu1l1tQD30/bPm3wwYN0x18gb45AdQl1tp5j/sFB2T0FQ7R0nTNEV3j6o9feQzro1i&#10;OWA14Fm+Q8a1a8+Bvu/d/dMb2JY5uiPbhG/ktn4cqGU/er3pcvwCAAD//wMAUEsDBBQABgAIAAAA&#10;IQCIBLLyuQEAAGQDAAAOAAAAZHJzL2Uyb0RvYy54bWysU02P2yAQvVfqf0DcG5JUW7VWnD1ku72k&#10;baTd/oAJYBsVGAQkdv59B/Kx2/ZW1QcEzMyb997g1f3kLDvqmAz6li9mc860l6iM71v+4/nx3UfO&#10;UgavwKLXLT/pxO/Xb9+sxtDoJQ5olY6MQHxqxtDyIefQCJHkoB2kGQbtKdhhdJDpGHuhIoyE7qxY&#10;zucfxIhRhYhSp0S3D+cgX1f8rtMyf++6pDOzLSduua6xrvuyivUKmj5CGIy80IB/YOHAeGp6g3qA&#10;DOwQzV9QzsiICbs8k+gEdp2RumogNYv5H2qeBgi6aiFzUrjZlP4frPx23EVmVMuXnHlwNKKt8Zot&#10;3hdrxpAaytj4XSzi5OSfwhblz8Q8bgbwva4Un0+B6halQvxWUg4pUIP9+BUV5cAhY/Vp6qIrkOQA&#10;m+o4Trdx6Ckzeb6U11sBzbUkxJS/aHSsbFpuiW6FhOM25UIBmmtK6eDx0Vhb52w9G1v+6W55VwsS&#10;WqNKsKSl2O83NrIjlJdSv6qHIq/TIh68qmCDBvX5ss9g7HlPza2/2FCUnz3cozrt4tUeGmVleXl2&#10;5a28Ptfql59j/QsAAP//AwBQSwMEFAAGAAgAAAAhAPudgznYAAAABQEAAA8AAABkcnMvZG93bnJl&#10;di54bWxMj0FPwkAQhe8m/IfNmHghspUmBGu3hKi9eREwXofu2DZ2Z0t3geqvd+Sixy/v5c03+Wp0&#10;nTrREFrPBu5mCSjiytuWawO7bXm7BBUissXOMxn4ogCrYnKVY2b9mV/ptIm1khEOGRpoYuwzrUPV&#10;kMMw8z2xZB9+cBgFh1rbAc8y7jo9T5KFdtiyXGiwp8eGqs/N0RkI5Rsdyu9pNU3e09rT/PD08ozG&#10;3FyP6wdQkcb4V4ZffVGHQpz2/sg2qM7A4j6VpoFUHpD4gvsL6iLX/+2LHwAAAP//AwBQSwECLQAU&#10;AAYACAAAACEAtoM4kv4AAADhAQAAEwAAAAAAAAAAAAAAAAAAAAAAW0NvbnRlbnRfVHlwZXNdLnht&#10;bFBLAQItABQABgAIAAAAIQA4/SH/1gAAAJQBAAALAAAAAAAAAAAAAAAAAC8BAABfcmVscy8ucmVs&#10;c1BLAQItABQABgAIAAAAIQCIBLLyuQEAAGQDAAAOAAAAAAAAAAAAAAAAAC4CAABkcnMvZTJvRG9j&#10;LnhtbFBLAQItABQABgAIAAAAIQD7nYM52AAAAAUBAAAPAAAAAAAAAAAAAAAAABMEAABkcnMvZG93&#10;bnJldi54bWxQSwUGAAAAAAQABADzAAAAGAUAAAAA&#10;"/>
             </w:pict>
@@ -699,7 +699,7 @@
               </wp:anchor>
             </w:drawing>
           </mc:Choice>
-          <mc:Fallback xmlns:w16sdtdh="http://schemas.microsoft.com/office/word/2020/wordml/sdtdatahash" xmlns:w16="http://schemas.microsoft.com/office/word/2018/wordml" xmlns:w16cid="http://schemas.microsoft.com/office/word/2016/wordml/cid" xmlns:w16cex="http://schemas.microsoft.com/office/word/2018/wordml/cex" xmlns:am3d="http://schemas.microsoft.com/office/drawing/2017/model3d" xmlns:aink="http://schemas.microsoft.com/office/drawing/2016/ink" xmlns:cx8="http://schemas.microsoft.com/office/drawing/2016/5/14/chartex" xmlns:cx7="http://schemas.microsoft.com/office/drawing/2016/5/13/chartex" xmlns:cx6="http://schemas.microsoft.com/office/drawing/2016/5/12/chartex" xmlns:cx5="http://schemas.microsoft.com/office/drawing/2016/5/11/chartex" xmlns:cx4="http://schemas.microsoft.com/office/drawing/2016/5/10/chartex" xmlns:cx3="http://schemas.microsoft.com/office/drawing/2016/5/9/chartex" xmlns:cx2="http://schemas.microsoft.com/office/drawing/2015/10/21/chartex">
+          <mc:Fallback xmlns:cx2="http://schemas.microsoft.com/office/drawing/2015/10/21/chartex" xmlns:cx3="http://schemas.microsoft.com/office/drawing/2016/5/9/chartex" xmlns:cx4="http://schemas.microsoft.com/office/drawing/2016/5/10/chartex" xmlns:cx5="http://schemas.microsoft.com/office/drawing/2016/5/11/chartex" xmlns:cx6="http://schemas.microsoft.com/office/drawing/2016/5/12/chartex" xmlns:cx7="http://schemas.microsoft.com/office/drawing/2016/5/13/chartex" xmlns:cx8="http://schemas.microsoft.com/office/drawing/2016/5/14/chartex" xmlns:aink="http://schemas.microsoft.com/office/drawing/2016/ink" xmlns:am3d="http://schemas.microsoft.com/office/drawing/2017/model3d" xmlns:w16cex="http://schemas.microsoft.com/office/word/2018/wordml/cex" xmlns:w16cid="http://schemas.microsoft.com/office/word/2016/wordml/cid" xmlns:w16="http://schemas.microsoft.com/office/word/2018/wordml" xmlns:w16sdtdh="http://schemas.microsoft.com/office/word/2020/wordml/sdtdatahash">
             <w:pict>
               <v:line w14:anchorId="7836837C" id="Line 15" o:spid="_x0000_s1026" style="position:absolute;z-index:251659264;visibility:visible;mso-wrap-style:square;mso-width-percent:0;mso-height-percent:0;mso-wrap-distance-left:9pt;mso-wrap-distance-top:0;mso-wrap-distance-right:9pt;mso-wrap-distance-bottom:0;mso-position-horizontal:absolute;mso-position-horizontal-relative:text;mso-position-vertical:absolute;mso-position-vertical-relative:text;mso-width-percent:0;mso-height-percent:0;mso-width-relative:page;mso-height-relative:page" from="183.4pt,3.15pt" to="299.5pt,3.15pt" o:gfxdata="UEsDBBQABgAIAAAAIQC2gziS/gAAAOEBAAATAAAAW0NvbnRlbnRfVHlwZXNdLnhtbJSRQU7DMBBF&#10;90jcwfIWJU67QAgl6YK0S0CoHGBkTxKLZGx5TGhvj5O2G0SRWNoz/78nu9wcxkFMGNg6quQqL6RA&#10;0s5Y6ir5vt9lD1JwBDIwOMJKHpHlpr69KfdHjyxSmriSfYz+USnWPY7AufNIadK6MEJMx9ApD/oD&#10;OlTrorhX2lFEilmcO2RdNtjC5xDF9pCuTyYBB5bi6bQ4syoJ3g9WQ0ymaiLzg5KdCXlKLjvcW893&#10;SUOqXwnz5DrgnHtJTxOsQfEKIT7DmDSUCaxw7Rqn8787ZsmRM9e2VmPeBN4uqYvTtW7jvijg9N/y&#10;JsXecLq0q+WD6m8AAAD//wMAUEsDBBQABgAIAAAAIQA4/SH/1gAAAJQBAAALAAAAX3JlbHMvLnJl&#10;bHOkkMFqwzAMhu+DvYPRfXGawxijTi+j0GvpHsDYimMaW0Yy2fr2M4PBMnrbUb/Q94l/f/hMi1qR&#10;JVI2sOt6UJgd+ZiDgffL8ekFlFSbvV0oo4EbChzGx4f9GRdb25HMsYhqlCwG5lrLq9biZkxWOiqY&#10;22YiTra2kYMu1l1tQD30/bPm3wwYN0x18gb45AdQl1tp5j/sFB2T0FQ7R0nTNEV3j6o9feQzro1i&#10;OWA14Fm+Q8a1a8+Bvu/d/dMb2JY5uiPbhG/ktn4cqGU/er3pcvwCAAD//wMAUEsDBBQABgAIAAAA&#10;IQA/o9eEwQEAAGoDAAAOAAAAZHJzL2Uyb0RvYy54bWysU02P2yAQvVfqf0DcG8dR0m2tOHvIdntJ&#10;20i7/QETwDYqMAhInPz7DuSj2/a2Wh8QMDNv3nuDl/dHa9hBhajRtbyeTDlTTqDUrm/5z+fHD584&#10;iwmcBINOtfykIr9fvX+3HH2jZjigkSowAnGxGX3Lh5R8U1VRDMpCnKBXjoIdBguJjqGvZICR0K2p&#10;ZtPpx2rEIH1AoWKk24dzkK8KftcpkX50XVSJmZYTt1TWUNZdXqvVEpo+gB+0uNCAV7CwoB01vUE9&#10;QAK2D/o/KKtFwIhdmgi0FXadFqpoIDX19B81TwN4VbSQOdHfbIpvByu+H7aBaUmz48yBpRFttFOs&#10;XmRrRh8byli7bcjixNE9+Q2KX5E5XA/gelUoPp881dW5ovqrJB+ipwa78RtKyoF9wuLTsQs2Q5ID&#10;7FjGcbqNQx0TE3RZz+/m8zuamrjGKmiuhT7E9FWhZXnTckOkCzAcNjFlItBcU3Ifh4/amDJt49jY&#10;8s+L2aIURDRa5mBOi6HfrU1gB8jvpXxFFUVepgXcO1nABgXyy2WfQJvznpobdzEj6z87uUN52oar&#10;STTQwvLy+PKLeXku1X9+kdVvAAAA//8DAFBLAwQUAAYACAAAACEA0h7VvNsAAAAHAQAADwAAAGRy&#10;cy9kb3ducmV2LnhtbEyPwU7DMBBE70j8g7VIXCrq0IioDXEqBOTGhULFdRsvSUS8TmO3DXw9Cxc4&#10;jmY086ZYT65XRxpD59nA9TwBRVx723Fj4PWlulqCChHZYu+ZDHxSgHV5flZgbv2Jn+m4iY2SEg45&#10;GmhjHHKtQ92SwzD3A7F47350GEWOjbYjnqTc9XqRJJl22LEstDjQfUv1x+bgDIRqS/vqa1bPkre0&#10;8bTYPzw9ojGXF9PdLahIU/wLww++oEMpTDt/YBtUbyDNMkGPBrIUlPg3q5V82/1qXRb6P3/5DQAA&#10;//8DAFBLAQItABQABgAIAAAAIQC2gziS/gAAAOEBAAATAAAAAAAAAAAAAAAAAAAAAABbQ29udGVu&#10;dF9UeXBlc10ueG1sUEsBAi0AFAAGAAgAAAAhADj9If/WAAAAlAEAAAsAAAAAAAAAAAAAAAAALwEA&#10;AF9yZWxzLy5yZWxzUEsBAi0AFAAGAAgAAAAhAD+j14TBAQAAagMAAA4AAAAAAAAAAAAAAAAALgIA&#10;AGRycy9lMm9Eb2MueG1sUEsBAi0AFAAGAAgAAAAhANIe1bzbAAAABwEAAA8AAAAAAAAAAAAAAAAA&#10;GwQAAGRycy9kb3ducmV2LnhtbFBLBQYAAAAABAAEAPMAAAAjBQAAAAA=&#10;"/>
             </w:pict>
@@ -738,15 +738,34 @@
           <w:szCs w:val="28"/>
         </w:rPr>
       </w:pPr>
-      <w:r>
-        <w:rPr>
-          <w:i/>
-          <w:sz w:val="28"/>
-          <w:szCs w:val="28"/>
-        </w:rPr>
-        <w:t>Căn cứ Luật Quản lý thuế ngày 13 tháng 6 năm 2019;</w:t>
-      </w:r>
-    </w:p>
+      <w:bookmarkStart w:id="0" w:name="_GoBack"/>
+      <w:r>
+        <w:rPr>
+          <w:i/>
+          <w:sz w:val="28"/>
+          <w:szCs w:val="28"/>
+        </w:rPr>
+        <w:t xml:space="preserve">Căn cứ Luật Quản lý </w:t>
+      </w:r>
+      <w:r>
+        <w:rPr>
+          <w:i/>
+          <w:sz w:val="28"/>
+          <w:szCs w:val="28"/>
+          <w:lang w:val="nl-NL"/>
+        </w:rPr>
+        <w:t>&lt;luat_qlt_ngay&gt;</w:t>
+      </w:r>
+      <w:r>
+        <w:rPr>
+          <w:i/>
+          <w:sz w:val="28"/>
+          <w:szCs w:val="28"/>
+        </w:rPr>
+        <w:t>;</w:t>
+      </w:r>
+    </w:p>
+    <w:bookmarkEnd w:id="0"/>
     <w:p>
       <w:pPr>
         <w:ind w:firstLine="709"/>
@@ -1040,16 +1059,7 @@
           <w:sz w:val="28"/>
           <w:szCs w:val="28"/>
         </w:rPr>
-        <w:t>Thực hiện giám s</w:t>
-      </w:r>
-      <w:bookmarkStart w:id="0" w:name="_GoBack"/>
-      <w:bookmarkEnd w:id="0"/>
-      <w:r>
-        <w:rPr>
-          <w:sz w:val="28"/>
-          <w:szCs w:val="28"/>
-        </w:rPr>
-        <w:t xml:space="preserve">át đối với hoạt động kiểm tra của Đoàn kiểm tra thuế được thành lập theo Quyết định </w:t>
+        <w:t xml:space="preserve">Thực hiện giám sát đối với hoạt động kiểm tra của Đoàn kiểm tra thuế được thành lập theo Quyết định </w:t>
       </w:r>
       <w:r>
         <w:rPr>

</xml_diff>